<commit_message>
fix the error in the second note
</commit_message>
<xml_diff>
--- a/中文翻译中/cs229-notes2.docx
+++ b/中文翻译中/cs229-notes2.docx
@@ -7597,10 +7597,11 @@
         <w:spacing w:after="240" w:line="360" w:lineRule="atLeast"/>
         <w:jc w:val="left"/>
         <w:rPr>
-          <w:rFonts w:hint="eastAsia" w:ascii="Times" w:hAnsi="Times" w:cs="Times" w:eastAsiaTheme="minorEastAsia"/>
-          <w:color w:val="000000"/>
-          <w:kern w:val="0"/>
-          <w:lang w:eastAsia="zh-CN"/>
+          <w:rFonts w:hint="eastAsia" w:ascii="Times" w:hAnsi="Times" w:cs="Times"/>
+          <w:color w:val="000000"/>
+          <w:kern w:val="0"/>
+          <w:sz w:val="32"/>
+          <w:szCs w:val="32"/>
         </w:rPr>
       </w:pPr>
       <w:r>
@@ -7676,37 +7677,37 @@
       </w:r>
       <w:r>
         <w:rPr>
-          <w:rFonts w:ascii="Times" w:hAnsi="Times" w:cs="Times"/>
-          <w:color w:val="000000"/>
-          <w:kern w:val="0"/>
-          <w:sz w:val="32"/>
-          <w:szCs w:val="32"/>
-        </w:rPr>
-        <w:t>is</w:t>
-      </w:r>
-      <w:r>
-        <w:rPr>
-          <w:rFonts w:hint="eastAsia" w:ascii="Times" w:hAnsi="Times" w:cs="Times"/>
-          <w:color w:val="000000"/>
-          <w:kern w:val="0"/>
-          <w:sz w:val="32"/>
-          <w:szCs w:val="32"/>
-        </w:rPr>
-        <w:t>是垃圾邮件中单词 j所占的比例</w:t>
-      </w:r>
-      <w:r>
-        <w:rPr>
-          <w:rFonts w:hint="eastAsia" w:ascii="Times" w:hAnsi="Times" w:cs="Times"/>
-          <w:color w:val="000000"/>
-          <w:kern w:val="0"/>
-          <w:sz w:val="32"/>
-          <w:szCs w:val="32"/>
-          <w:lang w:eastAsia="zh-CN"/>
-        </w:rPr>
-        <w:t>。</w:t>
+          <w:rFonts w:hint="eastAsia" w:ascii="Times" w:hAnsi="Times" w:cs="Times"/>
+          <w:color w:val="000000"/>
+          <w:kern w:val="0"/>
+          <w:sz w:val="32"/>
+          <w:szCs w:val="32"/>
+        </w:rPr>
+        <w:t>是垃圾邮件中单词 j</w:t>
+      </w:r>
+      <w:r>
+        <w:rPr>
+          <w:rFonts w:hint="eastAsia" w:ascii="Times" w:hAnsi="Times" w:cs="Times"/>
+          <w:color w:val="000000"/>
+          <w:kern w:val="0"/>
+          <w:sz w:val="32"/>
+          <w:szCs w:val="32"/>
+          <w:lang w:val="en-US" w:eastAsia="zh-CN"/>
+        </w:rPr>
+        <w:t>的数量</w:t>
       </w:r>
       <w:bookmarkStart w:id="0" w:name="_GoBack"/>
       <w:bookmarkEnd w:id="0"/>
+      <w:r>
+        <w:rPr>
+          <w:rFonts w:hint="eastAsia" w:ascii="Times" w:hAnsi="Times" w:cs="Times"/>
+          <w:color w:val="000000"/>
+          <w:kern w:val="0"/>
+          <w:sz w:val="32"/>
+          <w:szCs w:val="32"/>
+        </w:rPr>
+        <w:t>所占的比例。</w:t>
+      </w:r>
     </w:p>
     <w:p>
       <w:pPr>

</xml_diff>